<commit_message>
xiu gai kai ti bao gao
</commit_message>
<xml_diff>
--- a/文档/开题报告.docx
+++ b/文档/开题报告.docx
@@ -12,9 +12,9 @@
         </w:rPr>
       </w:pPr>
     </w:p>
-    <w:bookmarkStart w:id="0" w:name="_MON_1065102613"/>
+    <w:bookmarkStart w:id="0" w:name="_MON_1064953734"/>
     <w:bookmarkEnd w:id="0"/>
-    <w:bookmarkStart w:id="1" w:name="_MON_1064953734"/>
+    <w:bookmarkStart w:id="1" w:name="_MON_1065102613"/>
     <w:bookmarkEnd w:id="1"/>
     <w:p>
       <w:pPr>
@@ -53,7 +53,7 @@
           <v:shape id="_x0000_i1025" type="#_x0000_t75" style="width:205.5pt;height:46.5pt" o:ole="" filled="t">
             <v:imagedata r:id="rId8" o:title="" grayscale="t" bilevel="t"/>
           </v:shape>
-          <o:OLEObject Type="Embed" ProgID="Word.Picture.8" ShapeID="_x0000_i1025" DrawAspect="Content" ObjectID="_1583666117" r:id="rId9"/>
+          <o:OLEObject Type="Embed" ProgID="Word.Picture.8" ShapeID="_x0000_i1025" DrawAspect="Content" ObjectID="_1583692620" r:id="rId9"/>
         </w:object>
       </w:r>
     </w:p>
@@ -570,8 +570,6 @@
         </w:rPr>
         <w:t>月</w:t>
       </w:r>
-      <w:bookmarkStart w:id="2" w:name="_GoBack"/>
-      <w:bookmarkEnd w:id="2"/>
     </w:p>
     <w:p>
       <w:pPr>
@@ -1116,6 +1114,237 @@
       <w:pPr>
         <w:ind w:firstLine="480"/>
         <w:rPr>
+          <w:rFonts w:asciiTheme="minorEastAsia" w:hAnsiTheme="minorEastAsia"/>
+          <w:lang w:eastAsia="zh-CN"/>
+        </w:rPr>
+      </w:pPr>
+      <w:r>
+        <w:rPr>
+          <w:rFonts w:asciiTheme="minorEastAsia" w:hAnsiTheme="minorEastAsia"/>
+          <w:lang w:eastAsia="zh-CN"/>
+        </w:rPr>
+        <w:t>神经网络学习的目的是通过调整网络中的结构参数包括连接权和偏置值使得误差能量E最小</w:t>
+      </w:r>
+      <w:r>
+        <w:rPr>
+          <w:rFonts w:asciiTheme="minorEastAsia" w:hAnsiTheme="minorEastAsia" w:hint="eastAsia"/>
+          <w:lang w:eastAsia="zh-CN"/>
+        </w:rPr>
+        <w:t>。然而</w:t>
+      </w:r>
+      <w:r>
+        <w:rPr>
+          <w:rFonts w:asciiTheme="minorEastAsia" w:hAnsiTheme="minorEastAsia"/>
+          <w:lang w:eastAsia="zh-CN"/>
+        </w:rPr>
+        <w:t>使用传统的单目标优化方法去最小化E时</w:t>
+      </w:r>
+      <w:r>
+        <w:rPr>
+          <w:rFonts w:asciiTheme="minorEastAsia" w:hAnsiTheme="minorEastAsia" w:hint="eastAsia"/>
+          <w:lang w:eastAsia="zh-CN"/>
+        </w:rPr>
+        <w:t>，</w:t>
+      </w:r>
+      <w:r>
+        <w:rPr>
+          <w:rFonts w:asciiTheme="minorEastAsia" w:hAnsiTheme="minorEastAsia"/>
+          <w:lang w:eastAsia="zh-CN"/>
+        </w:rPr>
+        <w:t>不可避免的会遇到局部极小的问题</w:t>
+      </w:r>
+      <w:r>
+        <w:rPr>
+          <w:rFonts w:asciiTheme="minorEastAsia" w:hAnsiTheme="minorEastAsia" w:hint="eastAsia"/>
+          <w:lang w:eastAsia="zh-CN"/>
+        </w:rPr>
+        <w:t>。</w:t>
+      </w:r>
+      <w:r>
+        <w:rPr>
+          <w:rFonts w:asciiTheme="minorEastAsia" w:hAnsiTheme="minorEastAsia"/>
+          <w:lang w:eastAsia="zh-CN"/>
+        </w:rPr>
+        <w:t>并且</w:t>
+      </w:r>
+      <w:r>
+        <w:rPr>
+          <w:rFonts w:asciiTheme="minorEastAsia" w:hAnsiTheme="minorEastAsia"/>
+          <w:lang w:eastAsia="zh-CN"/>
+        </w:rPr>
+        <w:t>使用传统的单目标优化方法</w:t>
+      </w:r>
+      <w:r>
+        <w:rPr>
+          <w:rFonts w:asciiTheme="minorEastAsia" w:hAnsiTheme="minorEastAsia"/>
+          <w:lang w:eastAsia="zh-CN"/>
+        </w:rPr>
+        <w:t>训练出的神经网络结构通常会过分强调对当前训练样本的正确分类能力</w:t>
+      </w:r>
+      <w:r>
+        <w:rPr>
+          <w:rFonts w:asciiTheme="minorEastAsia" w:hAnsiTheme="minorEastAsia" w:hint="eastAsia"/>
+          <w:lang w:eastAsia="zh-CN"/>
+        </w:rPr>
+        <w:t>，而忽视了网络的泛化能力和抗干扰、噪声的能力。还有，从脑科学角度来看，记忆和遗忘是成对出现的，学习中的遗忘更加接近人类的大脑神经系统。可以看出</w:t>
+      </w:r>
+      <w:r>
+        <w:rPr>
+          <w:rFonts w:asciiTheme="minorEastAsia" w:hAnsiTheme="minorEastAsia" w:hint="eastAsia"/>
+          <w:lang w:eastAsia="zh-CN"/>
+        </w:rPr>
+        <w:t>神经网络结构的优化是一个多目标优化问题。</w:t>
+      </w:r>
+    </w:p>
+    <w:p>
+      <w:pPr>
+        <w:ind w:firstLine="480"/>
+        <w:rPr>
+          <w:rFonts w:asciiTheme="minorEastAsia" w:hAnsiTheme="minorEastAsia"/>
+          <w:lang w:eastAsia="zh-CN"/>
+        </w:rPr>
+      </w:pPr>
+      <w:r>
+        <w:rPr>
+          <w:rFonts w:asciiTheme="minorEastAsia" w:hAnsiTheme="minorEastAsia"/>
+          <w:lang w:eastAsia="zh-CN"/>
+        </w:rPr>
+        <w:t>多目标优化问题通常是指在给定区域使多个目标同时达到尽可能最佳的优化问题</w:t>
+      </w:r>
+      <w:r>
+        <w:rPr>
+          <w:rFonts w:asciiTheme="minorEastAsia" w:hAnsiTheme="minorEastAsia" w:hint="eastAsia"/>
+          <w:lang w:eastAsia="zh-CN"/>
+        </w:rPr>
+        <w:t>。一般情况下，多目标优化问题的各个子问题相互矛盾的，一个子目标的改善可能导致其他目标性能降低。这就导致同时是多个目标同时达到最优是不可能的，而只能在它们之间进行协调和折中处理，使各个子目标尽可能的达到最优化。</w:t>
+      </w:r>
+      <w:r>
+        <w:rPr>
+          <w:rFonts w:asciiTheme="minorEastAsia" w:hAnsiTheme="minorEastAsia" w:hint="eastAsia"/>
+          <w:lang w:eastAsia="zh-CN"/>
+        </w:rPr>
+        <w:t>多目标优化问题在工程应用等现实问题中非常普遍并且处于非常重要的地位。自20世纪60年代早期以来，多目标优化问题引来了越来越多不同背景研究人员的注意力。因此解决多目标优化问题具有非常重要的科研价值和实际意义。</w:t>
+      </w:r>
+    </w:p>
+    <w:p>
+      <w:pPr>
+        <w:ind w:firstLine="480"/>
+        <w:rPr>
+          <w:rFonts w:asciiTheme="minorEastAsia" w:hAnsiTheme="minorEastAsia" w:hint="eastAsia"/>
+          <w:lang w:eastAsia="zh-CN"/>
+        </w:rPr>
+      </w:pPr>
+      <w:r>
+        <w:rPr>
+          <w:rFonts w:asciiTheme="minorEastAsia" w:hAnsiTheme="minorEastAsia"/>
+          <w:lang w:eastAsia="zh-CN"/>
+        </w:rPr>
+        <w:t>通过多目标优化求解到的解对单一目标函数并不一定是最佳的</w:t>
+      </w:r>
+      <w:r>
+        <w:rPr>
+          <w:rFonts w:asciiTheme="minorEastAsia" w:hAnsiTheme="minorEastAsia" w:hint="eastAsia"/>
+          <w:lang w:eastAsia="zh-CN"/>
+        </w:rPr>
+        <w:t>，</w:t>
+      </w:r>
+      <w:r>
+        <w:rPr>
+          <w:rFonts w:asciiTheme="minorEastAsia" w:hAnsiTheme="minorEastAsia"/>
+          <w:lang w:eastAsia="zh-CN"/>
+        </w:rPr>
+        <w:t>但是从整体</w:t>
+      </w:r>
+      <w:r>
+        <w:rPr>
+          <w:rFonts w:asciiTheme="minorEastAsia" w:hAnsiTheme="minorEastAsia"/>
+          <w:lang w:eastAsia="zh-CN"/>
+        </w:rPr>
+        <w:lastRenderedPageBreak/>
+        <w:t>来看却是一个最佳的解</w:t>
+      </w:r>
+      <w:r>
+        <w:rPr>
+          <w:rFonts w:asciiTheme="minorEastAsia" w:hAnsiTheme="minorEastAsia" w:hint="eastAsia"/>
+          <w:lang w:eastAsia="zh-CN"/>
+        </w:rPr>
+        <w:t>。并且</w:t>
+      </w:r>
+      <w:r>
+        <w:rPr>
+          <w:rFonts w:asciiTheme="minorEastAsia" w:hAnsiTheme="minorEastAsia"/>
+          <w:lang w:eastAsia="zh-CN"/>
+        </w:rPr>
+        <w:t>由于多个目标函数之间通常是相互制约和相互影响的</w:t>
+      </w:r>
+      <w:r>
+        <w:rPr>
+          <w:rFonts w:asciiTheme="minorEastAsia" w:hAnsiTheme="minorEastAsia" w:hint="eastAsia"/>
+          <w:lang w:eastAsia="zh-CN"/>
+        </w:rPr>
+        <w:t>，</w:t>
+      </w:r>
+      <w:r>
+        <w:rPr>
+          <w:rFonts w:asciiTheme="minorEastAsia" w:hAnsiTheme="minorEastAsia"/>
+          <w:lang w:eastAsia="zh-CN"/>
+        </w:rPr>
+        <w:t>所以通过多目标优化得到的神经网络结构可以解决一般神经网络中出现的训练时间长</w:t>
+      </w:r>
+      <w:r>
+        <w:rPr>
+          <w:rFonts w:asciiTheme="minorEastAsia" w:hAnsiTheme="minorEastAsia" w:hint="eastAsia"/>
+          <w:lang w:eastAsia="zh-CN"/>
+        </w:rPr>
+        <w:t>、</w:t>
+      </w:r>
+      <w:r>
+        <w:rPr>
+          <w:rFonts w:asciiTheme="minorEastAsia" w:hAnsiTheme="minorEastAsia"/>
+          <w:lang w:eastAsia="zh-CN"/>
+        </w:rPr>
+        <w:t>局部极小</w:t>
+      </w:r>
+      <w:r>
+        <w:rPr>
+          <w:rFonts w:asciiTheme="minorEastAsia" w:hAnsiTheme="minorEastAsia" w:hint="eastAsia"/>
+          <w:lang w:eastAsia="zh-CN"/>
+        </w:rPr>
+        <w:t>、</w:t>
+      </w:r>
+      <w:r>
+        <w:rPr>
+          <w:rFonts w:asciiTheme="minorEastAsia" w:hAnsiTheme="minorEastAsia"/>
+          <w:lang w:eastAsia="zh-CN"/>
+        </w:rPr>
+        <w:t>泛化能力差</w:t>
+      </w:r>
+      <w:r>
+        <w:rPr>
+          <w:rFonts w:asciiTheme="minorEastAsia" w:hAnsiTheme="minorEastAsia" w:hint="eastAsia"/>
+          <w:lang w:eastAsia="zh-CN"/>
+        </w:rPr>
+        <w:t>、</w:t>
+      </w:r>
+      <w:r>
+        <w:rPr>
+          <w:rFonts w:asciiTheme="minorEastAsia" w:hAnsiTheme="minorEastAsia"/>
+          <w:lang w:eastAsia="zh-CN"/>
+        </w:rPr>
+        <w:t>可理解性差的问题</w:t>
+      </w:r>
+      <w:r>
+        <w:rPr>
+          <w:rFonts w:asciiTheme="minorEastAsia" w:hAnsiTheme="minorEastAsia" w:hint="eastAsia"/>
+          <w:lang w:eastAsia="zh-CN"/>
+        </w:rPr>
+        <w:t>。</w:t>
+      </w:r>
+    </w:p>
+    <w:p>
+      <w:pPr>
+        <w:ind w:firstLine="480"/>
+        <w:rPr>
           <w:lang w:eastAsia="zh-CN"/>
         </w:rPr>
       </w:pPr>
@@ -1125,82 +1354,6 @@
           <w:lang w:eastAsia="zh-CN"/>
         </w:rPr>
         <w:t>本课题的目的在于借助多目标优化方法同时优化人工神经网络的权值和网络结构，通过剔除部分影响弱的节点，保留强作用节点，防止模型过拟合，同时增强模型的可理解性。</w:t>
-      </w:r>
-    </w:p>
-    <w:p>
-      <w:pPr>
-        <w:ind w:firstLine="480"/>
-        <w:rPr>
-          <w:rFonts w:asciiTheme="minorEastAsia" w:hAnsiTheme="minorEastAsia"/>
-          <w:lang w:eastAsia="zh-CN"/>
-        </w:rPr>
-      </w:pPr>
-      <w:r>
-        <w:rPr>
-          <w:rFonts w:asciiTheme="minorEastAsia" w:hAnsiTheme="minorEastAsia" w:hint="eastAsia"/>
-          <w:lang w:eastAsia="zh-CN"/>
-        </w:rPr>
-        <w:t>生活中，许多的问题是有多个目标组成的</w:t>
-      </w:r>
-      <w:r>
-        <w:rPr>
-          <w:rFonts w:asciiTheme="minorEastAsia" w:hAnsiTheme="minorEastAsia" w:hint="eastAsia"/>
-          <w:lang w:eastAsia="zh-CN"/>
-        </w:rPr>
-        <w:t>，使多个目标在给定区域同时达到尽可能最佳的优化问题就是多目标优化。</w:t>
-      </w:r>
-      <w:r>
-        <w:rPr>
-          <w:rFonts w:asciiTheme="minorEastAsia" w:hAnsiTheme="minorEastAsia" w:hint="eastAsia"/>
-          <w:lang w:eastAsia="zh-CN"/>
-        </w:rPr>
-        <w:t>一般情况下，多目标优化问题的各个子问题相互矛盾的，一个子目标的改善可能导致其他目标性能降低。这就导致同时是多个目标同时达到最优是不可能的，而只能在它们之间进行协调和折中处理，使各个子目标尽可能的达到最优化。多目标优化与单目标优化的本质区别在于，单目标优化具有唯一解，而多目标的解并不是唯一的，存在一组由众多Pareto最优解组成的最优解集合，集合中的各个元素称为Pareto最优解。</w:t>
-      </w:r>
-    </w:p>
-    <w:p>
-      <w:pPr>
-        <w:ind w:firstLine="480"/>
-        <w:rPr>
-          <w:rFonts w:asciiTheme="minorEastAsia" w:hAnsiTheme="minorEastAsia"/>
-          <w:lang w:eastAsia="zh-CN"/>
-        </w:rPr>
-      </w:pPr>
-      <w:r>
-        <w:rPr>
-          <w:rFonts w:asciiTheme="minorEastAsia" w:hAnsiTheme="minorEastAsia" w:hint="eastAsia"/>
-          <w:lang w:eastAsia="zh-CN"/>
-        </w:rPr>
-        <w:t>在过去的十年中，使用进化算法和其他基于群体的随机搜索算法的成功，使得在致力于使用基于Pareto多目标优化算法解决机器学习的问题上取得了巨大的进步。基于Pareto的多目标学习算法与其他算法相比具有更强的解决机器学习中各种类型的标量代价函数的能力，如聚类、特征提取、泛化能力的提高、知识提取和集合生成。</w:t>
-      </w:r>
-    </w:p>
-    <w:p>
-      <w:pPr>
-        <w:ind w:firstLine="480"/>
-        <w:rPr>
-          <w:lang w:eastAsia="zh-CN"/>
-        </w:rPr>
-      </w:pPr>
-      <w:r>
-        <w:rPr>
-          <w:rFonts w:asciiTheme="minorEastAsia" w:hAnsiTheme="minorEastAsia" w:hint="eastAsia"/>
-          <w:lang w:eastAsia="zh-CN"/>
-        </w:rPr>
-        <w:lastRenderedPageBreak/>
-        <w:t>多目标优化问题在工程应用等现实问题中非常普遍并且处于非常重要的地位。自20世纪60年代早期以</w:t>
-      </w:r>
-      <w:r>
-        <w:rPr>
-          <w:rFonts w:asciiTheme="minorEastAsia" w:hAnsiTheme="minorEastAsia" w:hint="eastAsia"/>
-          <w:lang w:eastAsia="zh-CN"/>
-        </w:rPr>
-        <w:t>来，多目标优化问题引来了越来越多不同背景研究人员的注意力。因此</w:t>
-      </w:r>
-      <w:r>
-        <w:rPr>
-          <w:rFonts w:asciiTheme="minorEastAsia" w:hAnsiTheme="minorEastAsia" w:hint="eastAsia"/>
-          <w:lang w:eastAsia="zh-CN"/>
-        </w:rPr>
-        <w:t>解决多目标优化问题具有非常重要的科研价值和实际意义。</w:t>
       </w:r>
     </w:p>
     <w:p>
@@ -1260,7 +1413,7 @@
     </w:p>
     <w:p>
       <w:pPr>
-        <w:ind w:firstLine="480"/>
+        <w:ind w:firstLine="482"/>
         <w:rPr>
           <w:rFonts w:asciiTheme="minorEastAsia" w:hAnsiTheme="minorEastAsia"/>
           <w:lang w:eastAsia="zh-CN"/>
@@ -1269,9 +1422,17 @@
       <w:r>
         <w:rPr>
           <w:rFonts w:asciiTheme="minorEastAsia" w:hAnsiTheme="minorEastAsia"/>
-          <w:lang w:eastAsia="zh-CN"/>
-        </w:rPr>
-        <w:t>传统优化算法将多个目标函数线性组合为一个目标函数</w:t>
+          <w:b/>
+          <w:lang w:eastAsia="zh-CN"/>
+        </w:rPr>
+        <w:t>传统优化算法</w:t>
+      </w:r>
+      <w:r>
+        <w:rPr>
+          <w:rFonts w:asciiTheme="minorEastAsia" w:hAnsiTheme="minorEastAsia"/>
+          <w:lang w:eastAsia="zh-CN"/>
+        </w:rPr>
+        <w:t>将多个目标函数线性组合为一个目标函数</w:t>
       </w:r>
       <w:r>
         <w:rPr>
@@ -1639,6 +1800,75 @@
     </w:p>
     <w:p>
       <w:pPr>
+        <w:ind w:firstLine="482"/>
+        <w:rPr>
+          <w:rFonts w:asciiTheme="minorEastAsia" w:hAnsiTheme="minorEastAsia"/>
+          <w:lang w:eastAsia="zh-CN"/>
+        </w:rPr>
+      </w:pPr>
+      <w:r>
+        <w:rPr>
+          <w:rFonts w:asciiTheme="minorEastAsia" w:hAnsiTheme="minorEastAsia" w:hint="eastAsia"/>
+          <w:b/>
+          <w:lang w:eastAsia="zh-CN"/>
+        </w:rPr>
+        <w:t>多目标进化算法(MOEA)</w:t>
+      </w:r>
+      <w:r>
+        <w:rPr>
+          <w:rFonts w:asciiTheme="minorEastAsia" w:hAnsiTheme="minorEastAsia" w:hint="eastAsia"/>
+          <w:lang w:eastAsia="zh-CN"/>
+        </w:rPr>
+        <w:t>是一类模拟生</w:t>
+      </w:r>
+      <w:bookmarkStart w:id="2" w:name="_GoBack"/>
+      <w:bookmarkEnd w:id="2"/>
+      <w:r>
+        <w:rPr>
+          <w:rFonts w:asciiTheme="minorEastAsia" w:hAnsiTheme="minorEastAsia" w:hint="eastAsia"/>
+          <w:lang w:eastAsia="zh-CN"/>
+        </w:rPr>
+        <w:t>物进化机制而形成的全局性概率优化搜索方法，在20世纪90年代中期开始迅速发展，其发展可以分为两个阶段。第一阶段主要有两种方法，不基于Pareto优化的方法和基于Pareto优化的方法；第二个阶段就是在此基础上提出了外部集这个概念，外部集存放的是当前代的所有非支配个体，从而使解集保持较好的分布度。这个时期提出的多目标进化算法更多地强调算法的效率和有效性。在这两个阶段中，比较典型的多目标进化算法有</w:t>
+      </w:r>
+      <w:r>
+        <w:rPr>
+          <w:rFonts w:asciiTheme="minorEastAsia" w:hAnsiTheme="minorEastAsia" w:hint="eastAsia"/>
+          <w:lang w:eastAsia="zh-CN"/>
+        </w:rPr>
+        <w:t>NS</w:t>
+      </w:r>
+      <w:r>
+        <w:rPr>
+          <w:rFonts w:asciiTheme="minorEastAsia" w:hAnsiTheme="minorEastAsia" w:hint="eastAsia"/>
+          <w:lang w:eastAsia="zh-CN"/>
+        </w:rPr>
+        <w:t>GA</w:t>
+      </w:r>
+      <w:r>
+        <w:rPr>
+          <w:rFonts w:asciiTheme="minorEastAsia" w:hAnsiTheme="minorEastAsia" w:hint="eastAsia"/>
+          <w:lang w:eastAsia="zh-CN"/>
+        </w:rPr>
+        <w:t>2</w:t>
+      </w:r>
+      <w:r>
+        <w:rPr>
+          <w:rFonts w:asciiTheme="minorEastAsia" w:hAnsiTheme="minorEastAsia" w:hint="eastAsia"/>
+          <w:lang w:eastAsia="zh-CN"/>
+        </w:rPr>
+        <w:t>、PESA2和SPEA2。对于这三种算法而言，其优点较多但是其缺点也比较明显的。如NSGA2的优点在于运行效率高、解集有良好的分布性，特别对于低维优化问题具有较好的表现；其缺点在于在高维问题中解集过程具有缺陷，解集</w:t>
+      </w:r>
+      <w:r>
+        <w:rPr>
+          <w:rFonts w:asciiTheme="minorEastAsia" w:hAnsiTheme="minorEastAsia" w:hint="eastAsia"/>
+          <w:lang w:eastAsia="zh-CN"/>
+        </w:rPr>
+        <w:lastRenderedPageBreak/>
+        <w:t>的多样性不理想。PESA2的优点在于其解的收敛性很好，比较容易接近最优面，特别是在高维问题情况下；但其不足之处在于选择操作一次只能选取一个个体，时间消耗很大，而且阶级的多样性不佳。SPEA2的优点在于可以取得一个分布度很好的解集，特别是在高维问题的求解上，但是其聚类过程保持多样性耗时较长，运行效率不高。</w:t>
+      </w:r>
+    </w:p>
+    <w:p>
+      <w:pPr>
         <w:ind w:firstLine="480"/>
         <w:rPr>
           <w:rFonts w:asciiTheme="minorEastAsia" w:hAnsiTheme="minorEastAsia"/>
@@ -1650,59 +1880,14 @@
           <w:rFonts w:asciiTheme="minorEastAsia" w:hAnsiTheme="minorEastAsia" w:hint="eastAsia"/>
           <w:lang w:eastAsia="zh-CN"/>
         </w:rPr>
-        <w:t>多目标进化算法(MOEA)是一类模拟生物进化机制而形成的全局性概率优化搜索方法，在20世纪90年代中期开始迅速发展，其发展可以分为两个阶段。第一阶段主要有两种方法，不基于Pareto优化的方法和基于Pareto优化的方法；第二个阶段就是在此基础上提出了外部集这个概念，外部集存放的是当前代的所有非支配个体，从而使解集保持较好的分布度。这个时期提出的多目标进化算法更多地强调算法的效率和有效性。在这两个阶段中，比较典型的多目标进化算法有</w:t>
+        <w:t>多目标进化算法(MOEA)</w:t>
       </w:r>
       <w:r>
         <w:rPr>
           <w:rFonts w:asciiTheme="minorEastAsia" w:hAnsiTheme="minorEastAsia" w:hint="eastAsia"/>
           <w:lang w:eastAsia="zh-CN"/>
         </w:rPr>
-        <w:t>NS</w:t>
-      </w:r>
-      <w:r>
-        <w:rPr>
-          <w:rFonts w:asciiTheme="minorEastAsia" w:hAnsiTheme="minorEastAsia" w:hint="eastAsia"/>
-          <w:lang w:eastAsia="zh-CN"/>
-        </w:rPr>
-        <w:t>GA</w:t>
-      </w:r>
-      <w:r>
-        <w:rPr>
-          <w:rFonts w:asciiTheme="minorEastAsia" w:hAnsiTheme="minorEastAsia" w:hint="eastAsia"/>
-          <w:lang w:eastAsia="zh-CN"/>
-        </w:rPr>
-        <w:t>2</w:t>
-      </w:r>
-      <w:r>
-        <w:rPr>
-          <w:rFonts w:asciiTheme="minorEastAsia" w:hAnsiTheme="minorEastAsia" w:hint="eastAsia"/>
-          <w:lang w:eastAsia="zh-CN"/>
-        </w:rPr>
-        <w:t>、PESA2和SPEA2。对于这三种算法而言，其优点较多但是其缺点也比较明显的。如NSGA2的优点在于运行效率高、解集有良好的分布性，特别对于低维优化问题具有较好的表现；其缺点在于在高维问题中解集过程具有缺陷，解集的多样性不理想。PESA2的优点在于其解的收敛性很好，比较容易接近最优面，特别是在高维问题情况下；但其不足之处在于选择操作一次只能选取一个个体，时间消耗很大，而且阶级的多样性不佳。SPEA2的优点在于可以取得一个分布度</w:t>
-      </w:r>
-      <w:r>
-        <w:rPr>
-          <w:rFonts w:asciiTheme="minorEastAsia" w:hAnsiTheme="minorEastAsia" w:hint="eastAsia"/>
-          <w:lang w:eastAsia="zh-CN"/>
-        </w:rPr>
-        <w:lastRenderedPageBreak/>
-        <w:t>很好的解集，特别是在高维问题的求解上，但是其聚类过程保持多样性耗时较长，运行效率不高。</w:t>
-      </w:r>
-    </w:p>
-    <w:p>
-      <w:pPr>
-        <w:ind w:firstLine="480"/>
-        <w:rPr>
-          <w:rFonts w:asciiTheme="minorEastAsia" w:hAnsiTheme="minorEastAsia"/>
-          <w:lang w:eastAsia="zh-CN"/>
-        </w:rPr>
-      </w:pPr>
-      <w:r>
-        <w:rPr>
-          <w:rFonts w:asciiTheme="minorEastAsia" w:hAnsiTheme="minorEastAsia" w:hint="eastAsia"/>
-          <w:lang w:eastAsia="zh-CN"/>
-        </w:rPr>
-        <w:t>多目标进化算法(MOEA)一般框架所描述的算法思想如下：多目标进化算法通过对种群X(t)执行选择、交叉和变异等操作产生下一代种群X(t+1)。在每一代进化过程中，首先将种群X(t)中的所有非劣解个体都复制到外部集A(t)中，然后运用小生境截断算子剔除A(t)中的劣解和一些距离较近的非劣解个体，以得到个体分布更为均匀的下一代外部集A(t+1)，并且按照概率pe从A(t+1)中选择一定数量的优秀个体进入下代种群。在进化结束时，将外部集中的非劣解个体作为最优解输出。</w:t>
+        <w:t>一般框架所描述的算法思想如下：多目标进化算法通过对种群X(t)执行选择、交叉和变异等操作产生下一代种群X(t+1)。在每一代进化过程中，首先将种群X(t)中的所有非劣解个体都复制到外部集A(t)中，然后运用小生境截断算子剔除A(t)中的劣解和一些距离较近的非劣解个体，以得到个体分布更为均匀的下一代外部集A(t+1)，并且按照概率pe从A(t+1)中选择一定数量的优秀个体进入下代种群。在进化结束时，将外部集中的非劣解个体作为最优解输出。</w:t>
       </w:r>
     </w:p>
     <w:p>
@@ -2637,758 +2822,767 @@
     </w:p>
     <w:p>
       <w:pPr>
+        <w:ind w:firstLine="482"/>
+        <w:rPr>
+          <w:rFonts w:asciiTheme="minorEastAsia" w:hAnsiTheme="minorEastAsia"/>
+          <w:lang w:eastAsia="zh-CN"/>
+        </w:rPr>
+      </w:pPr>
+      <w:r>
+        <w:rPr>
+          <w:rFonts w:asciiTheme="minorEastAsia" w:hAnsiTheme="minorEastAsia" w:hint="eastAsia"/>
+          <w:b/>
+          <w:lang w:eastAsia="zh-CN"/>
+        </w:rPr>
+        <w:lastRenderedPageBreak/>
+        <w:t>粒子群优化算法(PSO)</w:t>
+      </w:r>
+      <w:r>
+        <w:rPr>
+          <w:rFonts w:asciiTheme="minorEastAsia" w:hAnsiTheme="minorEastAsia" w:hint="eastAsia"/>
+          <w:lang w:eastAsia="zh-CN"/>
+        </w:rPr>
+        <w:t>是一种源于对鸟群捕食行为的研究而发明的进化计算技术，最先由Barnhart博士和Kennedy博士于1995年提出。它是一种基于迭代的优化工具，系统初始化一组随机解，通过迭代搜寻最优值，不但具有全局寻优能力，而且具有较强的局部寻优能力。在基本粒子群算法中，粒子群由n个粒子组成，每个粒子的位置xi代表优化问题在D维搜索空间中潜在的解。粒子在搜索空间中以一定的速度飞行，这个速度根据它本身的飞行经验和同伴的飞行经验来动态调整下一步飞行方向和距离。所有的粒子都有一个被目标函数决定的适应值，并且知道自己到目前为止发现的最好位置(个体极值pi)和当前的位置(xi)。除此之外，每个粒子还知道到目前为止整个群体中所有粒子发现的最好位置(全局极值pg)，是所有最好位置中的最优值</w:t>
+      </w:r>
+    </w:p>
+    <w:p>
+      <w:pPr>
         <w:ind w:firstLine="480"/>
         <w:rPr>
-          <w:rFonts w:asciiTheme="minorEastAsia" w:hAnsiTheme="minorEastAsia"/>
-          <w:lang w:eastAsia="zh-CN"/>
-        </w:rPr>
-      </w:pPr>
-      <w:r>
-        <w:rPr>
-          <w:rFonts w:asciiTheme="minorEastAsia" w:hAnsiTheme="minorEastAsia" w:hint="eastAsia"/>
-          <w:lang w:eastAsia="zh-CN"/>
-        </w:rPr>
-        <w:t>粒子群优化算法(PSO)是一种源于对鸟群捕食行为的研究而发明的进化计算技术，最先由Barnhart博士和Kennedy博士于1995年提出。它是一种基于迭代的优化工具，系统初始化一组随机解，通过迭代搜寻最优值，不但具有全局寻优</w:t>
-      </w:r>
-      <w:r>
-        <w:rPr>
-          <w:rFonts w:asciiTheme="minorEastAsia" w:hAnsiTheme="minorEastAsia" w:hint="eastAsia"/>
+          <w:lang w:eastAsia="zh-CN"/>
+        </w:rPr>
+      </w:pPr>
+      <w:r>
+        <w:rPr>
+          <w:rFonts w:hint="eastAsia"/>
+          <w:lang w:eastAsia="zh-CN"/>
+        </w:rPr>
+        <w:t>粒子群算法的数学描述如下：每个粒子</w:t>
+      </w:r>
+      <w:r>
+        <w:rPr>
+          <w:rFonts w:hint="eastAsia"/>
+          <w:lang w:eastAsia="zh-CN"/>
+        </w:rPr>
+        <w:t>i</w:t>
+      </w:r>
+      <w:r>
+        <w:rPr>
+          <w:rFonts w:hint="eastAsia"/>
+          <w:lang w:eastAsia="zh-CN"/>
+        </w:rPr>
+        <w:t>包含为一个</w:t>
+      </w:r>
+      <w:r>
+        <w:rPr>
+          <w:rFonts w:hint="eastAsia"/>
+          <w:lang w:eastAsia="zh-CN"/>
+        </w:rPr>
+        <w:t>D</w:t>
+      </w:r>
+      <w:r>
+        <w:rPr>
+          <w:rFonts w:hint="eastAsia"/>
+          <w:lang w:eastAsia="zh-CN"/>
+        </w:rPr>
+        <w:t>维的位置向量</w:t>
+      </w:r>
+      <w:r>
+        <w:rPr>
+          <w:rFonts w:hint="eastAsia"/>
+          <w:lang w:eastAsia="zh-CN"/>
+        </w:rPr>
+        <w:t>xi=(xi1</w:t>
+      </w:r>
+      <w:r>
+        <w:rPr>
+          <w:rFonts w:hint="eastAsia"/>
+          <w:lang w:eastAsia="zh-CN"/>
+        </w:rPr>
+        <w:t>，</w:t>
+      </w:r>
+      <w:r>
+        <w:rPr>
+          <w:rFonts w:hint="eastAsia"/>
+          <w:lang w:eastAsia="zh-CN"/>
+        </w:rPr>
+        <w:t>xi2</w:t>
+      </w:r>
+      <w:r>
+        <w:rPr>
+          <w:rFonts w:hint="eastAsia"/>
+          <w:lang w:eastAsia="zh-CN"/>
+        </w:rPr>
+        <w:t>，…，</w:t>
+      </w:r>
+      <w:r>
+        <w:rPr>
+          <w:rFonts w:hint="eastAsia"/>
+          <w:lang w:eastAsia="zh-CN"/>
+        </w:rPr>
+        <w:t>xiD)</w:t>
+      </w:r>
+      <w:r>
+        <w:rPr>
+          <w:rFonts w:hint="eastAsia"/>
+          <w:lang w:eastAsia="zh-CN"/>
+        </w:rPr>
+        <w:t>和速度向量</w:t>
+      </w:r>
+      <w:r>
+        <w:rPr>
+          <w:rFonts w:hint="eastAsia"/>
+          <w:lang w:eastAsia="zh-CN"/>
+        </w:rPr>
+        <w:t>vi=(vi1</w:t>
+      </w:r>
+      <w:r>
+        <w:rPr>
+          <w:rFonts w:hint="eastAsia"/>
+          <w:lang w:eastAsia="zh-CN"/>
+        </w:rPr>
+        <w:t>，</w:t>
+      </w:r>
+      <w:r>
+        <w:rPr>
+          <w:rFonts w:hint="eastAsia"/>
+          <w:lang w:eastAsia="zh-CN"/>
+        </w:rPr>
+        <w:t>vi2</w:t>
+      </w:r>
+      <w:r>
+        <w:rPr>
+          <w:rFonts w:hint="eastAsia"/>
+          <w:lang w:eastAsia="zh-CN"/>
+        </w:rPr>
+        <w:t>，…，</w:t>
+      </w:r>
+      <w:r>
+        <w:rPr>
+          <w:rFonts w:hint="eastAsia"/>
+          <w:lang w:eastAsia="zh-CN"/>
+        </w:rPr>
+        <w:t>viD)</w:t>
+      </w:r>
+      <w:r>
+        <w:rPr>
+          <w:rFonts w:hint="eastAsia"/>
+          <w:lang w:eastAsia="zh-CN"/>
+        </w:rPr>
+        <w:t>，粒子</w:t>
+      </w:r>
+      <w:r>
+        <w:rPr>
+          <w:rFonts w:hint="eastAsia"/>
+          <w:lang w:eastAsia="zh-CN"/>
+        </w:rPr>
+        <w:t>i</w:t>
+      </w:r>
+      <w:r>
+        <w:rPr>
+          <w:rFonts w:hint="eastAsia"/>
+          <w:lang w:eastAsia="zh-CN"/>
+        </w:rPr>
+        <w:t>搜索解空间时，保存其搜索到的最优经历位置</w:t>
+      </w:r>
+      <w:r>
+        <w:rPr>
+          <w:rFonts w:hint="eastAsia"/>
+          <w:lang w:eastAsia="zh-CN"/>
+        </w:rPr>
+        <w:t>pi=(pi1</w:t>
+      </w:r>
+      <w:r>
+        <w:rPr>
+          <w:rFonts w:hint="eastAsia"/>
+          <w:lang w:eastAsia="zh-CN"/>
+        </w:rPr>
+        <w:t>，</w:t>
+      </w:r>
+      <w:r>
+        <w:rPr>
+          <w:rFonts w:hint="eastAsia"/>
+          <w:lang w:eastAsia="zh-CN"/>
+        </w:rPr>
+        <w:t>pi2</w:t>
+      </w:r>
+      <w:r>
+        <w:rPr>
+          <w:rFonts w:hint="eastAsia"/>
+          <w:lang w:eastAsia="zh-CN"/>
+        </w:rPr>
+        <w:t>，…，</w:t>
+      </w:r>
+      <w:r>
+        <w:rPr>
+          <w:rFonts w:hint="eastAsia"/>
+          <w:lang w:eastAsia="zh-CN"/>
+        </w:rPr>
+        <w:t>piD)</w:t>
+      </w:r>
+      <w:r>
+        <w:rPr>
+          <w:rFonts w:hint="eastAsia"/>
+          <w:lang w:eastAsia="zh-CN"/>
+        </w:rPr>
+        <w:t>。在每次迭代开始时，粒子根据自身惯性和经验及群体最优经历位置</w:t>
+      </w:r>
+      <w:r>
+        <w:rPr>
+          <w:rFonts w:hint="eastAsia"/>
+          <w:lang w:eastAsia="zh-CN"/>
+        </w:rPr>
+        <w:t>pg=(pg1</w:t>
+      </w:r>
+      <w:r>
+        <w:rPr>
+          <w:rFonts w:hint="eastAsia"/>
+          <w:lang w:eastAsia="zh-CN"/>
+        </w:rPr>
+        <w:t>，</w:t>
+      </w:r>
+      <w:r>
+        <w:rPr>
+          <w:rFonts w:hint="eastAsia"/>
+          <w:lang w:eastAsia="zh-CN"/>
+        </w:rPr>
+        <w:t>pg2</w:t>
+      </w:r>
+      <w:r>
+        <w:rPr>
+          <w:rFonts w:hint="eastAsia"/>
+          <w:lang w:eastAsia="zh-CN"/>
+        </w:rPr>
+        <w:t>，…，</w:t>
+      </w:r>
+      <w:r>
+        <w:rPr>
+          <w:rFonts w:hint="eastAsia"/>
+          <w:lang w:eastAsia="zh-CN"/>
+        </w:rPr>
+        <w:t>pgD)</w:t>
+      </w:r>
+      <w:r>
+        <w:rPr>
+          <w:rFonts w:hint="eastAsia"/>
+          <w:lang w:eastAsia="zh-CN"/>
+        </w:rPr>
+        <w:t>来调整自己的速度向量以调整自身位置。</w:t>
+      </w:r>
+      <w:r>
+        <w:rPr>
+          <w:rFonts w:hint="eastAsia"/>
+          <w:lang w:eastAsia="zh-CN"/>
+        </w:rPr>
+        <w:t>c1</w:t>
+      </w:r>
+      <w:r>
+        <w:rPr>
+          <w:rFonts w:hint="eastAsia"/>
+          <w:lang w:eastAsia="zh-CN"/>
+        </w:rPr>
+        <w:t>、</w:t>
+      </w:r>
+      <w:r>
+        <w:rPr>
+          <w:rFonts w:hint="eastAsia"/>
+          <w:lang w:eastAsia="zh-CN"/>
+        </w:rPr>
+        <w:t>c2</w:t>
+      </w:r>
+      <w:r>
+        <w:rPr>
+          <w:rFonts w:hint="eastAsia"/>
+          <w:lang w:eastAsia="zh-CN"/>
+        </w:rPr>
+        <w:t>是正常数，称之为加速因子；</w:t>
+      </w:r>
+      <w:r>
+        <w:rPr>
+          <w:rFonts w:hint="eastAsia"/>
+          <w:lang w:eastAsia="zh-CN"/>
+        </w:rPr>
+        <w:t>r1</w:t>
+      </w:r>
+      <w:r>
+        <w:rPr>
+          <w:rFonts w:hint="eastAsia"/>
+          <w:lang w:eastAsia="zh-CN"/>
+        </w:rPr>
+        <w:t>、</w:t>
+      </w:r>
+      <w:r>
+        <w:rPr>
+          <w:rFonts w:hint="eastAsia"/>
+          <w:lang w:eastAsia="zh-CN"/>
+        </w:rPr>
+        <w:t>r2</w:t>
+      </w:r>
+      <w:r>
+        <w:rPr>
+          <w:rFonts w:hint="eastAsia"/>
+          <w:lang w:eastAsia="zh-CN"/>
+        </w:rPr>
+        <w:t>为</w:t>
+      </w:r>
+      <w:r>
+        <w:rPr>
+          <w:rFonts w:hint="eastAsia"/>
+          <w:lang w:eastAsia="zh-CN"/>
+        </w:rPr>
+        <w:t>[0</w:t>
+      </w:r>
+      <w:r>
+        <w:rPr>
+          <w:rFonts w:hint="eastAsia"/>
+          <w:lang w:eastAsia="zh-CN"/>
+        </w:rPr>
+        <w:t>，</w:t>
+      </w:r>
+      <w:r>
+        <w:rPr>
+          <w:rFonts w:hint="eastAsia"/>
+          <w:lang w:eastAsia="zh-CN"/>
+        </w:rPr>
+        <w:t>1]</w:t>
+      </w:r>
+      <w:r>
+        <w:rPr>
+          <w:rFonts w:hint="eastAsia"/>
+          <w:lang w:eastAsia="zh-CN"/>
+        </w:rPr>
+        <w:t>中均匀分布的随机数，</w:t>
+      </w:r>
+      <w:r>
+        <w:rPr>
+          <w:rFonts w:hint="eastAsia"/>
+          <w:lang w:eastAsia="zh-CN"/>
+        </w:rPr>
+        <w:t>d</w:t>
+      </w:r>
+      <w:r>
+        <w:rPr>
+          <w:rFonts w:hint="eastAsia"/>
+          <w:lang w:eastAsia="zh-CN"/>
+        </w:rPr>
+        <w:t>为</w:t>
+      </w:r>
+      <w:r>
+        <w:rPr>
+          <w:rFonts w:hint="eastAsia"/>
+          <w:lang w:eastAsia="zh-CN"/>
+        </w:rPr>
+        <w:t>D</w:t>
+      </w:r>
+      <w:r>
+        <w:rPr>
+          <w:rFonts w:hint="eastAsia"/>
+          <w:lang w:eastAsia="zh-CN"/>
+        </w:rPr>
+        <w:t>维中的维数；ω是惯性权重因子。由于粒子群算法具有高效的搜索能力，有利于得到多目标意义下的最优解；通过代表整个解集种群，按并行方式同时搜索多个非劣解，也即搜索到多个</w:t>
+      </w:r>
+      <w:r>
+        <w:rPr>
+          <w:rFonts w:hint="eastAsia"/>
+          <w:lang w:eastAsia="zh-CN"/>
+        </w:rPr>
+        <w:t>Pareto</w:t>
+      </w:r>
+      <w:r>
+        <w:rPr>
+          <w:rFonts w:hint="eastAsia"/>
+          <w:lang w:eastAsia="zh-CN"/>
+        </w:rPr>
+        <w:t>最优解；同时，粒子群算法的通用性比较好，适合处理多种类型的目标函数和约束，并且容易与传统的优化方法结合，从而改进自身的局限性，更高效地解决问题。因此，将粒子群算法应用于解决多目标优化问题上具有很大的优势。</w:t>
+      </w:r>
+    </w:p>
+    <w:p>
+      <w:pPr>
+        <w:ind w:firstLine="480"/>
+        <w:rPr>
+          <w:lang w:eastAsia="zh-CN"/>
+        </w:rPr>
+      </w:pPr>
+      <w:r>
+        <w:rPr>
+          <w:rFonts w:hint="eastAsia"/>
+          <w:lang w:eastAsia="zh-CN"/>
+        </w:rPr>
+        <w:t>粒子群算法思想描述如下</w:t>
+      </w:r>
+      <w:r>
+        <w:rPr>
+          <w:lang w:eastAsia="zh-CN"/>
+        </w:rPr>
+        <w:t>:</w:t>
+      </w:r>
+      <w:r>
+        <w:rPr>
+          <w:rFonts w:hint="eastAsia"/>
+          <w:lang w:eastAsia="zh-CN"/>
+        </w:rPr>
+        <w:t>初始化种群后</w:t>
+      </w:r>
+      <w:r>
+        <w:rPr>
+          <w:lang w:eastAsia="zh-CN"/>
+        </w:rPr>
+        <w:t>，</w:t>
+      </w:r>
+      <w:r>
+        <w:rPr>
+          <w:rFonts w:hint="eastAsia"/>
+          <w:lang w:eastAsia="zh-CN"/>
+        </w:rPr>
+        <w:t>种群的大小记为</w:t>
+      </w:r>
+      <w:r>
+        <w:rPr>
+          <w:lang w:eastAsia="zh-CN"/>
+        </w:rPr>
+        <w:t>N</w:t>
+      </w:r>
+      <w:r>
+        <w:rPr>
+          <w:rFonts w:hint="eastAsia"/>
+          <w:lang w:eastAsia="zh-CN"/>
+        </w:rPr>
+        <w:t>。基于适应度支配的思想</w:t>
+      </w:r>
+      <w:r>
+        <w:rPr>
+          <w:lang w:eastAsia="zh-CN"/>
+        </w:rPr>
+        <w:t>，</w:t>
+      </w:r>
+      <w:r>
+        <w:rPr>
+          <w:rFonts w:hint="eastAsia"/>
+          <w:lang w:eastAsia="zh-CN"/>
+        </w:rPr>
+        <w:t>将种群划分成两个子群</w:t>
+      </w:r>
+      <w:r>
+        <w:rPr>
+          <w:lang w:eastAsia="zh-CN"/>
+        </w:rPr>
+        <w:t>，</w:t>
+      </w:r>
+      <w:r>
+        <w:rPr>
+          <w:rFonts w:hint="eastAsia"/>
+          <w:lang w:eastAsia="zh-CN"/>
+        </w:rPr>
+        <w:t>一个称为非支配子集</w:t>
+      </w:r>
+      <w:r>
+        <w:rPr>
+          <w:lang w:eastAsia="zh-CN"/>
+        </w:rPr>
+        <w:t>A</w:t>
+      </w:r>
+      <w:r>
+        <w:rPr>
+          <w:lang w:eastAsia="zh-CN"/>
+        </w:rPr>
+        <w:t>，</w:t>
+      </w:r>
+      <w:r>
+        <w:rPr>
+          <w:rFonts w:hint="eastAsia"/>
+          <w:lang w:eastAsia="zh-CN"/>
+        </w:rPr>
+        <w:t>另一个称为支配子集</w:t>
+      </w:r>
+      <w:r>
+        <w:rPr>
+          <w:lang w:eastAsia="zh-CN"/>
+        </w:rPr>
+        <w:t>B</w:t>
+      </w:r>
+      <w:r>
+        <w:rPr>
+          <w:lang w:eastAsia="zh-CN"/>
+        </w:rPr>
+        <w:t>，</w:t>
+      </w:r>
+      <w:r>
+        <w:rPr>
+          <w:rFonts w:hint="eastAsia"/>
+          <w:lang w:eastAsia="zh-CN"/>
+        </w:rPr>
+        <w:t>两个子集的基数分别为</w:t>
+      </w:r>
+      <w:r>
+        <w:rPr>
+          <w:lang w:eastAsia="zh-CN"/>
+        </w:rPr>
+        <w:t>n1</w:t>
+      </w:r>
+      <w:r>
+        <w:rPr>
+          <w:rFonts w:hint="eastAsia"/>
+          <w:lang w:eastAsia="zh-CN"/>
+        </w:rPr>
+        <w:t>、</w:t>
+      </w:r>
+      <w:r>
+        <w:rPr>
+          <w:lang w:eastAsia="zh-CN"/>
+        </w:rPr>
+        <w:t>n2</w:t>
+      </w:r>
+      <w:r>
+        <w:rPr>
+          <w:lang w:eastAsia="zh-CN"/>
+        </w:rPr>
+        <w:t>，</w:t>
+      </w:r>
+      <w:r>
+        <w:rPr>
+          <w:rFonts w:hint="eastAsia"/>
+          <w:lang w:eastAsia="zh-CN"/>
+        </w:rPr>
+        <w:t>满足两个子群基数之和为</w:t>
+      </w:r>
+      <w:r>
+        <w:rPr>
+          <w:lang w:eastAsia="zh-CN"/>
+        </w:rPr>
+        <w:t>N[13]</w:t>
+      </w:r>
+      <w:r>
+        <w:rPr>
+          <w:rFonts w:hint="eastAsia"/>
+          <w:lang w:eastAsia="zh-CN"/>
+        </w:rPr>
+        <w:t>。外部精英集用来存放每代产生的非劣解子集</w:t>
+      </w:r>
+      <w:r>
+        <w:rPr>
+          <w:lang w:eastAsia="zh-CN"/>
+        </w:rPr>
+        <w:t>A</w:t>
+      </w:r>
+      <w:r>
+        <w:rPr>
+          <w:lang w:eastAsia="zh-CN"/>
+        </w:rPr>
+        <w:t>，</w:t>
+      </w:r>
+      <w:r>
+        <w:rPr>
+          <w:rFonts w:hint="eastAsia"/>
+          <w:lang w:eastAsia="zh-CN"/>
+        </w:rPr>
+        <w:t>每次迭代过程只对</w:t>
+      </w:r>
+      <w:r>
+        <w:rPr>
+          <w:lang w:eastAsia="zh-CN"/>
+        </w:rPr>
+        <w:t>B</w:t>
+      </w:r>
+      <w:r>
+        <w:rPr>
+          <w:rFonts w:hint="eastAsia"/>
+          <w:lang w:eastAsia="zh-CN"/>
+        </w:rPr>
+        <w:t>中的粒子进行速度和位置的更新</w:t>
+      </w:r>
+      <w:r>
+        <w:rPr>
+          <w:lang w:eastAsia="zh-CN"/>
+        </w:rPr>
+        <w:t>，</w:t>
+      </w:r>
+      <w:r>
+        <w:rPr>
+          <w:rFonts w:hint="eastAsia"/>
+          <w:lang w:eastAsia="zh-CN"/>
+        </w:rPr>
+        <w:t>并对更新后的</w:t>
+      </w:r>
+      <w:r>
+        <w:rPr>
+          <w:lang w:eastAsia="zh-CN"/>
+        </w:rPr>
+        <w:t>B</w:t>
+      </w:r>
+      <w:r>
+        <w:rPr>
+          <w:rFonts w:hint="eastAsia"/>
+          <w:lang w:eastAsia="zh-CN"/>
+        </w:rPr>
+        <w:t>中的粒子基于适应度支配思想与</w:t>
+      </w:r>
+      <w:r>
+        <w:rPr>
+          <w:lang w:eastAsia="zh-CN"/>
+        </w:rPr>
+        <w:t>A</w:t>
+      </w:r>
+      <w:r>
+        <w:rPr>
+          <w:rFonts w:hint="eastAsia"/>
+          <w:lang w:eastAsia="zh-CN"/>
+        </w:rPr>
+        <w:t>中的粒子进行比较</w:t>
+      </w:r>
+      <w:r>
+        <w:rPr>
+          <w:lang w:eastAsia="zh-CN"/>
+        </w:rPr>
+        <w:t>，</w:t>
+      </w:r>
+      <w:r>
+        <w:rPr>
+          <w:rFonts w:hint="eastAsia"/>
+          <w:lang w:eastAsia="zh-CN"/>
+        </w:rPr>
+        <w:t>若</w:t>
+      </w:r>
+      <w:r>
+        <w:rPr>
+          <w:lang w:eastAsia="zh-CN"/>
+        </w:rPr>
+        <w:t>xi</w:t>
+      </w:r>
+      <w:r>
+        <w:rPr>
+          <w:rFonts w:hint="eastAsia"/>
+          <w:lang w:eastAsia="zh-CN"/>
+        </w:rPr>
+        <w:t>∈</w:t>
+      </w:r>
+      <w:r>
+        <w:rPr>
+          <w:lang w:eastAsia="zh-CN"/>
+        </w:rPr>
+        <w:t>B</w:t>
+      </w:r>
+      <w:r>
+        <w:rPr>
+          <w:lang w:eastAsia="zh-CN"/>
+        </w:rPr>
+        <w:t>，</w:t>
+      </w:r>
+      <w:r>
+        <w:rPr>
+          <w:rFonts w:ascii="Cambria" w:hAnsi="Cambria" w:cs="Cambria"/>
+          <w:lang w:eastAsia="zh-CN"/>
+        </w:rPr>
+        <w:t>ϖ</w:t>
+      </w:r>
+      <w:r>
+        <w:rPr>
+          <w:lang w:eastAsia="zh-CN"/>
+        </w:rPr>
+        <w:t>xj</w:t>
+      </w:r>
+      <w:r>
+        <w:rPr>
+          <w:rFonts w:hint="eastAsia"/>
+          <w:lang w:eastAsia="zh-CN"/>
+        </w:rPr>
+        <w:t>∈</w:t>
+      </w:r>
+      <w:r>
+        <w:rPr>
+          <w:lang w:eastAsia="zh-CN"/>
+        </w:rPr>
+        <w:t>A</w:t>
+      </w:r>
+      <w:r>
+        <w:rPr>
+          <w:lang w:eastAsia="zh-CN"/>
+        </w:rPr>
+        <w:t>，</w:t>
+      </w:r>
+      <w:r>
+        <w:rPr>
+          <w:rFonts w:hint="eastAsia"/>
+          <w:lang w:eastAsia="zh-CN"/>
+        </w:rPr>
+        <w:t>使得</w:t>
+      </w:r>
+      <w:r>
+        <w:rPr>
+          <w:rFonts w:hint="eastAsia"/>
+          <w:lang w:eastAsia="zh-CN"/>
+        </w:rPr>
+        <w:t>xi</w:t>
+      </w:r>
+      <w:r>
+        <w:rPr>
+          <w:rFonts w:hint="eastAsia"/>
+          <w:lang w:eastAsia="zh-CN"/>
+        </w:rPr>
+        <w:t>支配</w:t>
+      </w:r>
+      <w:r>
+        <w:rPr>
+          <w:rFonts w:hint="eastAsia"/>
+          <w:lang w:eastAsia="zh-CN"/>
+        </w:rPr>
+        <w:t>xj</w:t>
+      </w:r>
+      <w:r>
+        <w:rPr>
+          <w:rFonts w:hint="eastAsia"/>
+          <w:lang w:eastAsia="zh-CN"/>
+        </w:rPr>
+        <w:t>，则删除</w:t>
+      </w:r>
+      <w:r>
+        <w:rPr>
+          <w:rFonts w:hint="eastAsia"/>
+          <w:lang w:eastAsia="zh-CN"/>
+        </w:rPr>
+        <w:t>xj</w:t>
+      </w:r>
+      <w:r>
+        <w:rPr>
+          <w:rFonts w:hint="eastAsia"/>
+          <w:lang w:eastAsia="zh-CN"/>
+        </w:rPr>
+        <w:t>，使</w:t>
+      </w:r>
+      <w:r>
+        <w:rPr>
+          <w:rFonts w:hint="eastAsia"/>
+          <w:lang w:eastAsia="zh-CN"/>
+        </w:rPr>
+        <w:t>xi</w:t>
+      </w:r>
+      <w:r>
+        <w:rPr>
+          <w:rFonts w:hint="eastAsia"/>
+          <w:lang w:eastAsia="zh-CN"/>
+        </w:rPr>
+        <w:t>加入</w:t>
+      </w:r>
+      <w:r>
+        <w:rPr>
+          <w:rFonts w:hint="eastAsia"/>
+          <w:lang w:eastAsia="zh-CN"/>
+        </w:rPr>
+        <w:t>A</w:t>
+      </w:r>
+      <w:r>
+        <w:rPr>
+          <w:rFonts w:hint="eastAsia"/>
+          <w:lang w:eastAsia="zh-CN"/>
+        </w:rPr>
+        <w:t>更新外部精英集；且精英集的规模要利用一些技术维持在一个上限范围内，如密度评估技术、</w:t>
+      </w:r>
+      <w:r>
+        <w:rPr>
+          <w:rFonts w:hint="eastAsia"/>
           <w:lang w:eastAsia="zh-CN"/>
         </w:rPr>
         <w:lastRenderedPageBreak/>
-        <w:t>能力，而且具有较强的局部寻优能力。在基本粒子群算法中，粒子群由n个粒子组成，每个粒子的位置xi代表优化问题在D维搜索空间中潜在的解。粒子在搜索空间中以一定的速度飞行，这个速度根据它本身的飞行经验和同伴的飞行经验来动态调整下一步飞行方向和距离。所有的粒子都有一个被目标函数决定的适应值，并且知道自己到目前为止发现的最好位置(个体极值pi)和当前的位置(xi)。除此之外，每个粒子还知道到目前为止整个群体中所有粒子发现的最好位置(全局极值pg)，是所有最好位置中的最优值</w:t>
-      </w:r>
-    </w:p>
-    <w:p>
-      <w:pPr>
-        <w:ind w:firstLine="480"/>
-        <w:rPr>
-          <w:lang w:eastAsia="zh-CN"/>
-        </w:rPr>
-      </w:pPr>
-      <w:r>
-        <w:rPr>
-          <w:rFonts w:hint="eastAsia"/>
-          <w:lang w:eastAsia="zh-CN"/>
-        </w:rPr>
-        <w:t>粒子群算法的数学描述如下：每个粒子</w:t>
-      </w:r>
-      <w:r>
-        <w:rPr>
-          <w:rFonts w:hint="eastAsia"/>
-          <w:lang w:eastAsia="zh-CN"/>
-        </w:rPr>
-        <w:t>i</w:t>
-      </w:r>
-      <w:r>
-        <w:rPr>
-          <w:rFonts w:hint="eastAsia"/>
-          <w:lang w:eastAsia="zh-CN"/>
-        </w:rPr>
-        <w:t>包含为一个</w:t>
-      </w:r>
-      <w:r>
-        <w:rPr>
-          <w:rFonts w:hint="eastAsia"/>
-          <w:lang w:eastAsia="zh-CN"/>
-        </w:rPr>
-        <w:t>D</w:t>
-      </w:r>
-      <w:r>
-        <w:rPr>
-          <w:rFonts w:hint="eastAsia"/>
-          <w:lang w:eastAsia="zh-CN"/>
-        </w:rPr>
-        <w:t>维的位置向量</w:t>
-      </w:r>
-      <w:r>
-        <w:rPr>
-          <w:rFonts w:hint="eastAsia"/>
-          <w:lang w:eastAsia="zh-CN"/>
-        </w:rPr>
-        <w:t>xi=(xi1</w:t>
-      </w:r>
-      <w:r>
-        <w:rPr>
-          <w:rFonts w:hint="eastAsia"/>
-          <w:lang w:eastAsia="zh-CN"/>
-        </w:rPr>
-        <w:t>，</w:t>
-      </w:r>
-      <w:r>
-        <w:rPr>
-          <w:rFonts w:hint="eastAsia"/>
-          <w:lang w:eastAsia="zh-CN"/>
-        </w:rPr>
-        <w:t>xi2</w:t>
-      </w:r>
-      <w:r>
-        <w:rPr>
-          <w:rFonts w:hint="eastAsia"/>
-          <w:lang w:eastAsia="zh-CN"/>
-        </w:rPr>
-        <w:t>，…，</w:t>
-      </w:r>
-      <w:r>
-        <w:rPr>
-          <w:rFonts w:hint="eastAsia"/>
-          <w:lang w:eastAsia="zh-CN"/>
-        </w:rPr>
-        <w:t>xiD)</w:t>
-      </w:r>
-      <w:r>
-        <w:rPr>
-          <w:rFonts w:hint="eastAsia"/>
-          <w:lang w:eastAsia="zh-CN"/>
-        </w:rPr>
-        <w:t>和速度向量</w:t>
-      </w:r>
-      <w:r>
-        <w:rPr>
-          <w:rFonts w:hint="eastAsia"/>
-          <w:lang w:eastAsia="zh-CN"/>
-        </w:rPr>
-        <w:t>vi=(vi1</w:t>
-      </w:r>
-      <w:r>
-        <w:rPr>
-          <w:rFonts w:hint="eastAsia"/>
-          <w:lang w:eastAsia="zh-CN"/>
-        </w:rPr>
-        <w:t>，</w:t>
-      </w:r>
-      <w:r>
-        <w:rPr>
-          <w:rFonts w:hint="eastAsia"/>
-          <w:lang w:eastAsia="zh-CN"/>
-        </w:rPr>
-        <w:t>vi2</w:t>
-      </w:r>
-      <w:r>
-        <w:rPr>
-          <w:rFonts w:hint="eastAsia"/>
-          <w:lang w:eastAsia="zh-CN"/>
-        </w:rPr>
-        <w:t>，…，</w:t>
-      </w:r>
-      <w:r>
-        <w:rPr>
-          <w:rFonts w:hint="eastAsia"/>
-          <w:lang w:eastAsia="zh-CN"/>
-        </w:rPr>
-        <w:t>viD)</w:t>
-      </w:r>
-      <w:r>
-        <w:rPr>
-          <w:rFonts w:hint="eastAsia"/>
-          <w:lang w:eastAsia="zh-CN"/>
-        </w:rPr>
-        <w:t>，粒子</w:t>
-      </w:r>
-      <w:r>
-        <w:rPr>
-          <w:rFonts w:hint="eastAsia"/>
-          <w:lang w:eastAsia="zh-CN"/>
-        </w:rPr>
-        <w:t>i</w:t>
-      </w:r>
-      <w:r>
-        <w:rPr>
-          <w:rFonts w:hint="eastAsia"/>
-          <w:lang w:eastAsia="zh-CN"/>
-        </w:rPr>
-        <w:t>搜索解空间时，保存其搜索到的最优经历位置</w:t>
-      </w:r>
-      <w:r>
-        <w:rPr>
-          <w:rFonts w:hint="eastAsia"/>
-          <w:lang w:eastAsia="zh-CN"/>
-        </w:rPr>
-        <w:t>pi=(pi1</w:t>
-      </w:r>
-      <w:r>
-        <w:rPr>
-          <w:rFonts w:hint="eastAsia"/>
-          <w:lang w:eastAsia="zh-CN"/>
-        </w:rPr>
-        <w:t>，</w:t>
-      </w:r>
-      <w:r>
-        <w:rPr>
-          <w:rFonts w:hint="eastAsia"/>
-          <w:lang w:eastAsia="zh-CN"/>
-        </w:rPr>
-        <w:t>pi2</w:t>
-      </w:r>
-      <w:r>
-        <w:rPr>
-          <w:rFonts w:hint="eastAsia"/>
-          <w:lang w:eastAsia="zh-CN"/>
-        </w:rPr>
-        <w:t>，…，</w:t>
-      </w:r>
-      <w:r>
-        <w:rPr>
-          <w:rFonts w:hint="eastAsia"/>
-          <w:lang w:eastAsia="zh-CN"/>
-        </w:rPr>
-        <w:t>piD)</w:t>
-      </w:r>
-      <w:r>
-        <w:rPr>
-          <w:rFonts w:hint="eastAsia"/>
-          <w:lang w:eastAsia="zh-CN"/>
-        </w:rPr>
-        <w:t>。在每次迭代开始时，粒子根据自身惯性和经验及群体最优经历位置</w:t>
-      </w:r>
-      <w:r>
-        <w:rPr>
-          <w:rFonts w:hint="eastAsia"/>
-          <w:lang w:eastAsia="zh-CN"/>
-        </w:rPr>
-        <w:t>pg=(pg1</w:t>
-      </w:r>
-      <w:r>
-        <w:rPr>
-          <w:rFonts w:hint="eastAsia"/>
-          <w:lang w:eastAsia="zh-CN"/>
-        </w:rPr>
-        <w:t>，</w:t>
-      </w:r>
-      <w:r>
-        <w:rPr>
-          <w:rFonts w:hint="eastAsia"/>
-          <w:lang w:eastAsia="zh-CN"/>
-        </w:rPr>
-        <w:t>pg2</w:t>
-      </w:r>
-      <w:r>
-        <w:rPr>
-          <w:rFonts w:hint="eastAsia"/>
-          <w:lang w:eastAsia="zh-CN"/>
-        </w:rPr>
-        <w:t>，…，</w:t>
-      </w:r>
-      <w:r>
-        <w:rPr>
-          <w:rFonts w:hint="eastAsia"/>
-          <w:lang w:eastAsia="zh-CN"/>
-        </w:rPr>
-        <w:t>pgD)</w:t>
-      </w:r>
-      <w:r>
-        <w:rPr>
-          <w:rFonts w:hint="eastAsia"/>
-          <w:lang w:eastAsia="zh-CN"/>
-        </w:rPr>
-        <w:t>来调整自己的速度向量以调整自身位置。</w:t>
-      </w:r>
-      <w:r>
-        <w:rPr>
-          <w:rFonts w:hint="eastAsia"/>
-          <w:lang w:eastAsia="zh-CN"/>
-        </w:rPr>
-        <w:t>c1</w:t>
-      </w:r>
-      <w:r>
-        <w:rPr>
-          <w:rFonts w:hint="eastAsia"/>
-          <w:lang w:eastAsia="zh-CN"/>
-        </w:rPr>
-        <w:t>、</w:t>
-      </w:r>
-      <w:r>
-        <w:rPr>
-          <w:rFonts w:hint="eastAsia"/>
-          <w:lang w:eastAsia="zh-CN"/>
-        </w:rPr>
-        <w:t>c2</w:t>
-      </w:r>
-      <w:r>
-        <w:rPr>
-          <w:rFonts w:hint="eastAsia"/>
-          <w:lang w:eastAsia="zh-CN"/>
-        </w:rPr>
-        <w:t>是正常数，称之为加速因子；</w:t>
-      </w:r>
-      <w:r>
-        <w:rPr>
-          <w:rFonts w:hint="eastAsia"/>
-          <w:lang w:eastAsia="zh-CN"/>
-        </w:rPr>
-        <w:t>r1</w:t>
-      </w:r>
-      <w:r>
-        <w:rPr>
-          <w:rFonts w:hint="eastAsia"/>
-          <w:lang w:eastAsia="zh-CN"/>
-        </w:rPr>
-        <w:t>、</w:t>
-      </w:r>
-      <w:r>
-        <w:rPr>
-          <w:rFonts w:hint="eastAsia"/>
-          <w:lang w:eastAsia="zh-CN"/>
-        </w:rPr>
-        <w:t>r2</w:t>
-      </w:r>
-      <w:r>
-        <w:rPr>
-          <w:rFonts w:hint="eastAsia"/>
-          <w:lang w:eastAsia="zh-CN"/>
-        </w:rPr>
-        <w:t>为</w:t>
-      </w:r>
-      <w:r>
-        <w:rPr>
-          <w:rFonts w:hint="eastAsia"/>
-          <w:lang w:eastAsia="zh-CN"/>
-        </w:rPr>
-        <w:t>[0</w:t>
-      </w:r>
-      <w:r>
-        <w:rPr>
-          <w:rFonts w:hint="eastAsia"/>
-          <w:lang w:eastAsia="zh-CN"/>
-        </w:rPr>
-        <w:t>，</w:t>
-      </w:r>
-      <w:r>
-        <w:rPr>
-          <w:rFonts w:hint="eastAsia"/>
-          <w:lang w:eastAsia="zh-CN"/>
-        </w:rPr>
-        <w:t>1]</w:t>
-      </w:r>
-      <w:r>
-        <w:rPr>
-          <w:rFonts w:hint="eastAsia"/>
-          <w:lang w:eastAsia="zh-CN"/>
-        </w:rPr>
-        <w:t>中均匀分布的随机数，</w:t>
-      </w:r>
-      <w:r>
-        <w:rPr>
-          <w:rFonts w:hint="eastAsia"/>
-          <w:lang w:eastAsia="zh-CN"/>
-        </w:rPr>
-        <w:t>d</w:t>
-      </w:r>
-      <w:r>
-        <w:rPr>
-          <w:rFonts w:hint="eastAsia"/>
-          <w:lang w:eastAsia="zh-CN"/>
-        </w:rPr>
-        <w:t>为</w:t>
-      </w:r>
-      <w:r>
-        <w:rPr>
-          <w:rFonts w:hint="eastAsia"/>
-          <w:lang w:eastAsia="zh-CN"/>
-        </w:rPr>
-        <w:t>D</w:t>
-      </w:r>
-      <w:r>
-        <w:rPr>
-          <w:rFonts w:hint="eastAsia"/>
-          <w:lang w:eastAsia="zh-CN"/>
-        </w:rPr>
-        <w:t>维中的维数；ω是惯性权重因子。由于粒子群算法具有高效的搜索能力，有利于得到多目标意义下的最优解；通过代表整个解集种群，按并行方式同时搜索多个非劣解，也即搜索到多个</w:t>
-      </w:r>
-      <w:r>
-        <w:rPr>
-          <w:rFonts w:hint="eastAsia"/>
-          <w:lang w:eastAsia="zh-CN"/>
-        </w:rPr>
-        <w:t>Pareto</w:t>
-      </w:r>
-      <w:r>
-        <w:rPr>
-          <w:rFonts w:hint="eastAsia"/>
-          <w:lang w:eastAsia="zh-CN"/>
-        </w:rPr>
-        <w:t>最优解；同时，粒子群算法的通用性比较好，适合处理多种类型的目标函数和约束，并且容易与传统的优化方法结合，从而改进自身的局限性，更高效地解决问题。因此，将粒子群算法应用于解决多目标优化问题上具有很大的优势。</w:t>
-      </w:r>
-    </w:p>
-    <w:p>
-      <w:pPr>
-        <w:ind w:firstLine="480"/>
-        <w:rPr>
-          <w:lang w:eastAsia="zh-CN"/>
-        </w:rPr>
-      </w:pPr>
-      <w:r>
-        <w:rPr>
-          <w:rFonts w:hint="eastAsia"/>
-          <w:lang w:eastAsia="zh-CN"/>
-        </w:rPr>
-        <w:t>粒子群算法思想描述如下</w:t>
-      </w:r>
-      <w:r>
-        <w:rPr>
-          <w:lang w:eastAsia="zh-CN"/>
-        </w:rPr>
-        <w:t>:</w:t>
-      </w:r>
-      <w:r>
-        <w:rPr>
-          <w:rFonts w:hint="eastAsia"/>
-          <w:lang w:eastAsia="zh-CN"/>
-        </w:rPr>
-        <w:t>初始化种群后</w:t>
-      </w:r>
-      <w:r>
-        <w:rPr>
-          <w:lang w:eastAsia="zh-CN"/>
-        </w:rPr>
-        <w:t>，</w:t>
-      </w:r>
-      <w:r>
-        <w:rPr>
-          <w:rFonts w:hint="eastAsia"/>
-          <w:lang w:eastAsia="zh-CN"/>
-        </w:rPr>
-        <w:t>种群的大小记为</w:t>
-      </w:r>
-      <w:r>
-        <w:rPr>
-          <w:lang w:eastAsia="zh-CN"/>
-        </w:rPr>
-        <w:t>N</w:t>
-      </w:r>
-      <w:r>
-        <w:rPr>
-          <w:rFonts w:hint="eastAsia"/>
-          <w:lang w:eastAsia="zh-CN"/>
-        </w:rPr>
-        <w:t>。基于适应度支配的思想</w:t>
-      </w:r>
-      <w:r>
-        <w:rPr>
-          <w:lang w:eastAsia="zh-CN"/>
-        </w:rPr>
-        <w:t>，</w:t>
-      </w:r>
-      <w:r>
-        <w:rPr>
-          <w:rFonts w:hint="eastAsia"/>
-          <w:lang w:eastAsia="zh-CN"/>
-        </w:rPr>
-        <w:t>将种群划分成两个子群</w:t>
-      </w:r>
-      <w:r>
-        <w:rPr>
-          <w:lang w:eastAsia="zh-CN"/>
-        </w:rPr>
-        <w:t>，</w:t>
-      </w:r>
-      <w:r>
-        <w:rPr>
-          <w:rFonts w:hint="eastAsia"/>
-          <w:lang w:eastAsia="zh-CN"/>
-        </w:rPr>
-        <w:t>一个称为非支配子集</w:t>
-      </w:r>
-      <w:r>
-        <w:rPr>
-          <w:lang w:eastAsia="zh-CN"/>
-        </w:rPr>
-        <w:t>A</w:t>
-      </w:r>
-      <w:r>
-        <w:rPr>
-          <w:lang w:eastAsia="zh-CN"/>
-        </w:rPr>
-        <w:t>，</w:t>
-      </w:r>
-      <w:r>
-        <w:rPr>
-          <w:rFonts w:hint="eastAsia"/>
-          <w:lang w:eastAsia="zh-CN"/>
-        </w:rPr>
-        <w:t>另一个称为支配子集</w:t>
-      </w:r>
-      <w:r>
-        <w:rPr>
-          <w:lang w:eastAsia="zh-CN"/>
-        </w:rPr>
-        <w:t>B</w:t>
-      </w:r>
-      <w:r>
-        <w:rPr>
-          <w:lang w:eastAsia="zh-CN"/>
-        </w:rPr>
-        <w:t>，</w:t>
-      </w:r>
-      <w:r>
-        <w:rPr>
-          <w:rFonts w:hint="eastAsia"/>
-          <w:lang w:eastAsia="zh-CN"/>
-        </w:rPr>
-        <w:t>两个子集的基数分别为</w:t>
-      </w:r>
-      <w:r>
-        <w:rPr>
-          <w:lang w:eastAsia="zh-CN"/>
-        </w:rPr>
-        <w:t>n1</w:t>
-      </w:r>
-      <w:r>
-        <w:rPr>
-          <w:rFonts w:hint="eastAsia"/>
-          <w:lang w:eastAsia="zh-CN"/>
-        </w:rPr>
-        <w:t>、</w:t>
-      </w:r>
-      <w:r>
-        <w:rPr>
-          <w:lang w:eastAsia="zh-CN"/>
-        </w:rPr>
-        <w:t>n2</w:t>
-      </w:r>
-      <w:r>
-        <w:rPr>
-          <w:lang w:eastAsia="zh-CN"/>
-        </w:rPr>
-        <w:t>，</w:t>
-      </w:r>
-      <w:r>
-        <w:rPr>
-          <w:rFonts w:hint="eastAsia"/>
-          <w:lang w:eastAsia="zh-CN"/>
-        </w:rPr>
-        <w:t>满足两个子群基数之和为</w:t>
-      </w:r>
-      <w:r>
-        <w:rPr>
-          <w:lang w:eastAsia="zh-CN"/>
-        </w:rPr>
-        <w:t>N[13]</w:t>
-      </w:r>
-      <w:r>
-        <w:rPr>
-          <w:rFonts w:hint="eastAsia"/>
-          <w:lang w:eastAsia="zh-CN"/>
-        </w:rPr>
-        <w:t>。外部精英集用来存放每代产生的非劣解子集</w:t>
-      </w:r>
-      <w:r>
-        <w:rPr>
-          <w:lang w:eastAsia="zh-CN"/>
-        </w:rPr>
-        <w:t>A</w:t>
-      </w:r>
-      <w:r>
-        <w:rPr>
-          <w:lang w:eastAsia="zh-CN"/>
-        </w:rPr>
-        <w:t>，</w:t>
-      </w:r>
-      <w:r>
-        <w:rPr>
-          <w:rFonts w:hint="eastAsia"/>
-          <w:lang w:eastAsia="zh-CN"/>
-        </w:rPr>
-        <w:t>每次迭代过程只对</w:t>
-      </w:r>
-      <w:r>
-        <w:rPr>
-          <w:lang w:eastAsia="zh-CN"/>
-        </w:rPr>
-        <w:t>B</w:t>
-      </w:r>
-      <w:r>
-        <w:rPr>
-          <w:rFonts w:hint="eastAsia"/>
-          <w:lang w:eastAsia="zh-CN"/>
-        </w:rPr>
-        <w:t>中的粒子进行速度和位置的更新</w:t>
-      </w:r>
-      <w:r>
-        <w:rPr>
-          <w:lang w:eastAsia="zh-CN"/>
-        </w:rPr>
-        <w:t>，</w:t>
-      </w:r>
-      <w:r>
-        <w:rPr>
-          <w:rFonts w:hint="eastAsia"/>
-          <w:lang w:eastAsia="zh-CN"/>
-        </w:rPr>
-        <w:t>并对更新后的</w:t>
-      </w:r>
-      <w:r>
-        <w:rPr>
-          <w:lang w:eastAsia="zh-CN"/>
-        </w:rPr>
-        <w:t>B</w:t>
-      </w:r>
-      <w:r>
-        <w:rPr>
-          <w:rFonts w:hint="eastAsia"/>
-          <w:lang w:eastAsia="zh-CN"/>
-        </w:rPr>
-        <w:t>中的粒子基于适应度支配思想与</w:t>
-      </w:r>
-      <w:r>
-        <w:rPr>
-          <w:lang w:eastAsia="zh-CN"/>
-        </w:rPr>
-        <w:t>A</w:t>
-      </w:r>
-      <w:r>
-        <w:rPr>
-          <w:rFonts w:hint="eastAsia"/>
-          <w:lang w:eastAsia="zh-CN"/>
-        </w:rPr>
-        <w:t>中的粒子进行比较</w:t>
-      </w:r>
-      <w:r>
-        <w:rPr>
-          <w:lang w:eastAsia="zh-CN"/>
-        </w:rPr>
-        <w:t>，</w:t>
-      </w:r>
-      <w:r>
-        <w:rPr>
-          <w:rFonts w:hint="eastAsia"/>
-          <w:lang w:eastAsia="zh-CN"/>
-        </w:rPr>
-        <w:t>若</w:t>
-      </w:r>
-      <w:r>
-        <w:rPr>
-          <w:lang w:eastAsia="zh-CN"/>
-        </w:rPr>
-        <w:t>xi</w:t>
-      </w:r>
-      <w:r>
-        <w:rPr>
-          <w:rFonts w:hint="eastAsia"/>
-          <w:lang w:eastAsia="zh-CN"/>
-        </w:rPr>
-        <w:t>∈</w:t>
-      </w:r>
-      <w:r>
-        <w:rPr>
-          <w:lang w:eastAsia="zh-CN"/>
-        </w:rPr>
-        <w:t>B</w:t>
-      </w:r>
-      <w:r>
-        <w:rPr>
-          <w:lang w:eastAsia="zh-CN"/>
-        </w:rPr>
-        <w:t>，</w:t>
-      </w:r>
-      <w:r>
-        <w:rPr>
-          <w:rFonts w:ascii="Cambria" w:hAnsi="Cambria" w:cs="Cambria"/>
-          <w:lang w:eastAsia="zh-CN"/>
-        </w:rPr>
-        <w:t>ϖ</w:t>
-      </w:r>
-      <w:r>
-        <w:rPr>
-          <w:lang w:eastAsia="zh-CN"/>
-        </w:rPr>
-        <w:t>xj</w:t>
-      </w:r>
-      <w:r>
-        <w:rPr>
-          <w:rFonts w:hint="eastAsia"/>
-          <w:lang w:eastAsia="zh-CN"/>
-        </w:rPr>
-        <w:t>∈</w:t>
-      </w:r>
-      <w:r>
-        <w:rPr>
-          <w:lang w:eastAsia="zh-CN"/>
-        </w:rPr>
-        <w:t>A</w:t>
-      </w:r>
-      <w:r>
-        <w:rPr>
-          <w:lang w:eastAsia="zh-CN"/>
-        </w:rPr>
-        <w:t>，</w:t>
-      </w:r>
-      <w:r>
-        <w:rPr>
-          <w:rFonts w:hint="eastAsia"/>
-          <w:lang w:eastAsia="zh-CN"/>
-        </w:rPr>
-        <w:t>使得</w:t>
-      </w:r>
-      <w:r>
-        <w:rPr>
-          <w:rFonts w:hint="eastAsia"/>
-          <w:lang w:eastAsia="zh-CN"/>
-        </w:rPr>
-        <w:t>xi</w:t>
-      </w:r>
-      <w:r>
-        <w:rPr>
-          <w:rFonts w:hint="eastAsia"/>
-          <w:lang w:eastAsia="zh-CN"/>
-        </w:rPr>
-        <w:t>支配</w:t>
-      </w:r>
-      <w:r>
-        <w:rPr>
-          <w:rFonts w:hint="eastAsia"/>
-          <w:lang w:eastAsia="zh-CN"/>
-        </w:rPr>
-        <w:t>xj</w:t>
-      </w:r>
-      <w:r>
-        <w:rPr>
-          <w:rFonts w:hint="eastAsia"/>
-          <w:lang w:eastAsia="zh-CN"/>
-        </w:rPr>
-        <w:t>，则删除</w:t>
-      </w:r>
-      <w:r>
-        <w:rPr>
-          <w:rFonts w:hint="eastAsia"/>
-          <w:lang w:eastAsia="zh-CN"/>
-        </w:rPr>
-        <w:t>xj</w:t>
-      </w:r>
-      <w:r>
-        <w:rPr>
-          <w:rFonts w:hint="eastAsia"/>
-          <w:lang w:eastAsia="zh-CN"/>
-        </w:rPr>
-        <w:t>，使</w:t>
-      </w:r>
-      <w:r>
-        <w:rPr>
-          <w:rFonts w:hint="eastAsia"/>
-          <w:lang w:eastAsia="zh-CN"/>
-        </w:rPr>
-        <w:t>xi</w:t>
-      </w:r>
-      <w:r>
-        <w:rPr>
-          <w:rFonts w:hint="eastAsia"/>
-          <w:lang w:eastAsia="zh-CN"/>
-        </w:rPr>
-        <w:t>加入</w:t>
-      </w:r>
-      <w:r>
-        <w:rPr>
-          <w:rFonts w:hint="eastAsia"/>
-          <w:lang w:eastAsia="zh-CN"/>
-        </w:rPr>
-        <w:t>A</w:t>
-      </w:r>
-      <w:r>
-        <w:rPr>
-          <w:rFonts w:hint="eastAsia"/>
-          <w:lang w:eastAsia="zh-CN"/>
-        </w:rPr>
-        <w:t>更新外部精英集；且精英集的规模要利用一些技术维持在一个上限范围内，如密度评估技术、分散度技术等。最后，算法终止的准则可以是最大迭代次数</w:t>
+        <w:t>分散度技术等。最后，算法终止的准则可以是最大迭代次数</w:t>
       </w:r>
       <w:r>
         <w:rPr>
@@ -3434,15 +3628,7 @@
           <w:rFonts w:hint="eastAsia"/>
           <w:lang w:eastAsia="zh-CN"/>
         </w:rPr>
-        <w:t>各种多目标优化算法具有一些相同的特性，包括精英保留策略、种群多样性、</w:t>
-      </w:r>
-      <w:r>
-        <w:rPr>
-          <w:rFonts w:hint="eastAsia"/>
-          <w:lang w:eastAsia="zh-CN"/>
-        </w:rPr>
-        <w:lastRenderedPageBreak/>
-        <w:t>个体适应度的赋值等。在研究多目标问题时</w:t>
+        <w:t>各种多目标优化算法具有一些相同的特性，包括精英保留策略、种群多样性、个体适应度的赋值等。在研究多目标问题时</w:t>
       </w:r>
       <w:r>
         <w:rPr>
@@ -3810,7 +3996,15 @@
           <w:rFonts w:hint="eastAsia"/>
           <w:lang w:eastAsia="zh-CN"/>
         </w:rPr>
-        <w:t>。使用多目标进化算法代替梯度下降法对人工神经网络进行优化得到的神经网络结构，并和使用梯度下降法得到的神经网络结构进行对比，分析其优劣点。</w:t>
+        <w:t>。使用多目标</w:t>
+      </w:r>
+      <w:r>
+        <w:rPr>
+          <w:rFonts w:hint="eastAsia"/>
+          <w:lang w:eastAsia="zh-CN"/>
+        </w:rPr>
+        <w:lastRenderedPageBreak/>
+        <w:t>进化算法代替梯度下降法对人工神经网络进行优化得到的神经网络结构，并和使用梯度下降法得到的神经网络结构进行对比，分析其优劣点。</w:t>
       </w:r>
     </w:p>
     <w:p>
@@ -3822,7 +4016,6 @@
         </w:numPr>
       </w:pPr>
       <w:r>
-        <w:lastRenderedPageBreak/>
         <w:t>课题研究进度安排</w:t>
       </w:r>
     </w:p>
@@ -4609,7 +4802,14 @@
         <w:rPr>
           <w:rFonts w:asciiTheme="minorEastAsia" w:hAnsiTheme="minorEastAsia"/>
         </w:rPr>
-        <w:t>Loghmanian S M R, Jamaluddin H, Ahmad R, et al. Structure optimization of neural network for dynamic system modeling using multi-objective genetic algorithm. Neural Computing and Applications, 2012, 21(6): 1281-1295.</w:t>
+        <w:t>Loghmanian S M R, Jamaluddin H, Ahmad R, et al. Structure optimization of neural network for dynamic system modeling using multi-</w:t>
+      </w:r>
+      <w:r>
+        <w:rPr>
+          <w:rFonts w:asciiTheme="minorEastAsia" w:hAnsiTheme="minorEastAsia"/>
+        </w:rPr>
+        <w:lastRenderedPageBreak/>
+        <w:t>objective genetic algorithm. Neural Computing and Applications, 2012, 21(6): 1281-1295.</w:t>
       </w:r>
     </w:p>
     <w:p>
@@ -4629,14 +4829,7 @@
         <w:rPr>
           <w:rFonts w:asciiTheme="minorEastAsia" w:hAnsiTheme="minorEastAsia"/>
         </w:rPr>
-        <w:t xml:space="preserve">Zhang Q, Li H. MOEA/D: A multiobjective evolutionary algorithm </w:t>
-      </w:r>
-      <w:r>
-        <w:rPr>
-          <w:rFonts w:asciiTheme="minorEastAsia" w:hAnsiTheme="minorEastAsia"/>
-        </w:rPr>
-        <w:lastRenderedPageBreak/>
-        <w:t>based on decomposition. IEEE Transactions on evolutionary computation, 2007, 11(6): 712-731.</w:t>
+        <w:t>Zhang Q, Li H. MOEA/D: A multiobjective evolutionary algorithm based on decomposition. IEEE Transactions on evolutionary computation, 2007, 11(6): 712-731.</w:t>
       </w:r>
     </w:p>
     <w:p>
@@ -5767,7 +5960,7 @@
               <w:noProof/>
               <w:lang w:val="zh-CN"/>
             </w:rPr>
-            <w:t>1</w:t>
+            <w:t>4</w:t>
           </w:r>
           <w:r>
             <w:rPr>
@@ -7667,7 +7860,7 @@
 </file>
 
 <file path=customXml/itemProps1.xml><?xml version="1.0" encoding="utf-8"?>
-<ds:datastoreItem xmlns:ds="http://schemas.openxmlformats.org/officeDocument/2006/customXml" ds:itemID="{47F573BA-8945-4D43-8E2A-528BEDA540E2}">
+<ds:datastoreItem xmlns:ds="http://schemas.openxmlformats.org/officeDocument/2006/customXml" ds:itemID="{7FF20281-082F-4E01-B5ED-350B3621BD38}">
   <ds:schemaRefs>
     <ds:schemaRef ds:uri="http://schemas.openxmlformats.org/officeDocument/2006/bibliography"/>
   </ds:schemaRefs>

</xml_diff>